<commit_message>
Opvallende zaken aangepast en aangevuld met antwoorden.
</commit_message>
<xml_diff>
--- a/Opvallende zaken op te lossen issues.docx
+++ b/Opvallende zaken op te lossen issues.docx
@@ -7,7 +7,22 @@
         <w:t>Opvallende zaken/afwijkingen</w:t>
       </w:r>
     </w:p>
-    <w:p/>
+    <w:p>
+      <w:pPr>
+        <w:pStyle w:val="Kop1"/>
+      </w:pPr>
+      <w:r>
+        <w:t xml:space="preserve">De naamgeving van de </w:t>
+      </w:r>
+      <w:proofErr w:type="spellStart"/>
+      <w:r>
+        <w:t>releasenotes</w:t>
+      </w:r>
+      <w:proofErr w:type="spellEnd"/>
+      <w:r>
+        <w:t xml:space="preserve"> is niet consistent.</w:t>
+      </w:r>
+    </w:p>
     <w:p>
       <w:r>
         <w:rPr>
@@ -30,7 +45,7 @@
                     <pic:cNvPicPr/>
                   </pic:nvPicPr>
                   <pic:blipFill>
-                    <a:blip r:embed="rId4"/>
+                    <a:blip r:embed="rId5"/>
                     <a:stretch>
                       <a:fillRect/>
                     </a:stretch>
@@ -49,6 +64,19 @@
             </a:graphic>
           </wp:inline>
         </w:drawing>
+      </w:r>
+    </w:p>
+    <w:p>
+      <w:r>
+        <w:t>Oplossing: Met definitieve keuze rechttrekken conform meest courante manier van naamgeving.</w:t>
+      </w:r>
+    </w:p>
+    <w:p>
+      <w:pPr>
+        <w:pStyle w:val="Kop1"/>
+      </w:pPr>
+      <w:r>
+        <w:t>Er zijn XSD die specifiek zijn voor 1 type akte. Waar deze op te nemen?</w:t>
       </w:r>
     </w:p>
     <w:p/>
@@ -74,7 +102,7 @@
                     <pic:cNvPicPr/>
                   </pic:nvPicPr>
                   <pic:blipFill>
-                    <a:blip r:embed="rId5"/>
+                    <a:blip r:embed="rId6"/>
                     <a:stretch>
                       <a:fillRect/>
                     </a:stretch>
@@ -95,14 +123,74 @@
         </w:drawing>
       </w:r>
     </w:p>
+    <w:p>
+      <w:r>
+        <w:t>Antwoord: Opnemen onder map Schema/particuliere hypotheekakte/[versie]/…</w:t>
+      </w:r>
+    </w:p>
     <w:p/>
+    <w:p/>
+    <w:p/>
+    <w:p/>
+    <w:p>
+      <w:pPr>
+        <w:pStyle w:val="Kop1"/>
+      </w:pPr>
+      <w:r>
+        <w:t>Er zitten in sommige aktemodel mappen nog .</w:t>
+      </w:r>
+      <w:proofErr w:type="spellStart"/>
+      <w:r>
+        <w:t>doc</w:t>
+      </w:r>
+      <w:proofErr w:type="spellEnd"/>
+      <w:r>
+        <w:t xml:space="preserve"> versies terwijl anderen de </w:t>
+      </w:r>
+      <w:proofErr w:type="spellStart"/>
+      <w:r>
+        <w:t>docx</w:t>
+      </w:r>
+      <w:proofErr w:type="spellEnd"/>
+      <w:r>
+        <w:t xml:space="preserve"> versie al hebben.</w:t>
+      </w:r>
+    </w:p>
+    <w:p>
+      <w:r>
+        <w:t>Opgelost: de .</w:t>
+      </w:r>
+      <w:proofErr w:type="spellStart"/>
+      <w:r>
+        <w:t>doc</w:t>
+      </w:r>
+      <w:proofErr w:type="spellEnd"/>
+      <w:r>
+        <w:t xml:space="preserve"> versies waar al een </w:t>
+      </w:r>
+      <w:proofErr w:type="spellStart"/>
+      <w:r>
+        <w:t>docs</w:t>
+      </w:r>
+      <w:proofErr w:type="spellEnd"/>
+      <w:r>
+        <w:t xml:space="preserve"> versie voor bestaat verwijderen. Mogelijk met publicatie alles omzetten naar </w:t>
+      </w:r>
+      <w:proofErr w:type="spellStart"/>
+      <w:r>
+        <w:t>docx</w:t>
+      </w:r>
+      <w:proofErr w:type="spellEnd"/>
+      <w:r>
+        <w:t>?</w:t>
+      </w:r>
+    </w:p>
     <w:p>
       <w:r>
         <w:rPr>
           <w:noProof/>
           <w:lang w:eastAsia="nl-NL"/>
         </w:rPr>
-        <w:lastRenderedPageBreak/>
         <w:drawing>
           <wp:inline distT="0" distB="0" distL="0" distR="0" wp14:anchorId="6335F57E" wp14:editId="43930AB9">
             <wp:extent cx="3629025" cy="1352550"/>
@@ -119,7 +207,7 @@
                     <pic:cNvPicPr/>
                   </pic:nvPicPr>
                   <pic:blipFill>
-                    <a:blip r:embed="rId6"/>
+                    <a:blip r:embed="rId7"/>
                     <a:stretch>
                       <a:fillRect/>
                     </a:stretch>
@@ -139,9 +227,74 @@
           </wp:inline>
         </w:drawing>
       </w:r>
+    </w:p>
+    <w:p>
+      <w:r>
+        <w:t xml:space="preserve">Antwoord: Alleen </w:t>
+      </w:r>
+      <w:proofErr w:type="spellStart"/>
+      <w:r>
+        <w:t>docx</w:t>
+      </w:r>
+      <w:proofErr w:type="spellEnd"/>
+      <w:r>
+        <w:t xml:space="preserve"> versie behouden. Met definitieve keuze alle </w:t>
+      </w:r>
+      <w:proofErr w:type="spellStart"/>
+      <w:r>
+        <w:t>doc</w:t>
+      </w:r>
+      <w:proofErr w:type="spellEnd"/>
+      <w:r>
+        <w:t xml:space="preserve"> versies die nog over zijn wijzigen naar </w:t>
+      </w:r>
+      <w:proofErr w:type="spellStart"/>
+      <w:r>
+        <w:t>docx</w:t>
+      </w:r>
+      <w:proofErr w:type="spellEnd"/>
+      <w:r>
+        <w:t>.</w:t>
+      </w:r>
+    </w:p>
+    <w:p>
+      <w:pPr>
+        <w:pStyle w:val="Kop1"/>
+      </w:pPr>
+      <w:r>
+        <w:t xml:space="preserve">De changelog van XSD </w:t>
+      </w:r>
+      <w:proofErr w:type="spellStart"/>
+      <w:r>
+        <w:t>Stukalgemeen</w:t>
+      </w:r>
+      <w:proofErr w:type="spellEnd"/>
+      <w:r>
+        <w:t xml:space="preserve"> heeft een </w:t>
+      </w:r>
+      <w:proofErr w:type="spellStart"/>
+      <w:r>
+        <w:t>versienumer</w:t>
+      </w:r>
+      <w:proofErr w:type="spellEnd"/>
+      <w:r>
+        <w:t xml:space="preserve"> in de naam. </w:t>
+      </w:r>
+    </w:p>
+    <w:p>
+      <w:r>
+        <w:t>Dit lijkt voor het changelog zelf niet zinnig, de wijzigingen staan in het document zelf c.q. bevatten ook de wijzi</w:t>
+      </w:r>
+      <w:r>
+        <w:t>g</w:t>
+      </w:r>
+      <w:r>
+        <w:t>ingen van eerdere versies van het XSD.</w:t>
+      </w:r>
       <w:bookmarkStart w:id="0" w:name="_GoBack"/>
       <w:bookmarkEnd w:id="0"/>
     </w:p>
+    <w:p/>
     <w:sectPr>
       <w:pgSz w:w="11906" w:h="16838"/>
       <w:pgMar w:top="1417" w:right="1417" w:bottom="1417" w:left="1417" w:header="708" w:footer="708" w:gutter="0"/>
@@ -150,6 +303,103 @@
     </w:sectPr>
   </w:body>
 </w:document>
+</file>
+
+<file path=word/numbering.xml><?xml version="1.0" encoding="utf-8"?>
+<w:numbering xmlns:wpc="http://schemas.microsoft.com/office/word/2010/wordprocessingCanvas" xmlns:mc="http://schemas.openxmlformats.org/markup-compatibility/2006" xmlns:o="urn:schemas-microsoft-com:office:office" xmlns:r="http://schemas.openxmlformats.org/officeDocument/2006/relationships" xmlns:m="http://schemas.openxmlformats.org/officeDocument/2006/math" xmlns:v="urn:schemas-microsoft-com:vml" xmlns:wp14="http://schemas.microsoft.com/office/word/2010/wordprocessingDrawing" xmlns:wp="http://schemas.openxmlformats.org/drawingml/2006/wordprocessingDrawing" xmlns:w10="urn:schemas-microsoft-com:office:word" xmlns:w="http://schemas.openxmlformats.org/wordprocessingml/2006/main" xmlns:w14="http://schemas.microsoft.com/office/word/2010/wordml" xmlns:w15="http://schemas.microsoft.com/office/word/2012/wordml" xmlns:wpg="http://schemas.microsoft.com/office/word/2010/wordprocessingGroup" xmlns:wpi="http://schemas.microsoft.com/office/word/2010/wordprocessingInk" xmlns:wne="http://schemas.microsoft.com/office/word/2006/wordml" xmlns:wps="http://schemas.microsoft.com/office/word/2010/wordprocessingShape" mc:Ignorable="w14 w15 wp14">
+  <w:abstractNum w:abstractNumId="0" w15:restartNumberingAfterBreak="0">
+    <w:nsid w:val="663F52A0"/>
+    <w:multiLevelType w:val="hybridMultilevel"/>
+    <w:tmpl w:val="256C2360"/>
+    <w:lvl w:ilvl="0" w:tplc="0413000F">
+      <w:start w:val="1"/>
+      <w:numFmt w:val="decimal"/>
+      <w:lvlText w:val="%1."/>
+      <w:lvlJc w:val="left"/>
+      <w:pPr>
+        <w:ind w:left="720" w:hanging="360"/>
+      </w:pPr>
+      <w:rPr>
+        <w:rFonts w:hint="default"/>
+      </w:rPr>
+    </w:lvl>
+    <w:lvl w:ilvl="1" w:tplc="04130019" w:tentative="1">
+      <w:start w:val="1"/>
+      <w:numFmt w:val="lowerLetter"/>
+      <w:lvlText w:val="%2."/>
+      <w:lvlJc w:val="left"/>
+      <w:pPr>
+        <w:ind w:left="1440" w:hanging="360"/>
+      </w:pPr>
+    </w:lvl>
+    <w:lvl w:ilvl="2" w:tplc="0413001B" w:tentative="1">
+      <w:start w:val="1"/>
+      <w:numFmt w:val="lowerRoman"/>
+      <w:lvlText w:val="%3."/>
+      <w:lvlJc w:val="right"/>
+      <w:pPr>
+        <w:ind w:left="2160" w:hanging="180"/>
+      </w:pPr>
+    </w:lvl>
+    <w:lvl w:ilvl="3" w:tplc="0413000F" w:tentative="1">
+      <w:start w:val="1"/>
+      <w:numFmt w:val="decimal"/>
+      <w:lvlText w:val="%4."/>
+      <w:lvlJc w:val="left"/>
+      <w:pPr>
+        <w:ind w:left="2880" w:hanging="360"/>
+      </w:pPr>
+    </w:lvl>
+    <w:lvl w:ilvl="4" w:tplc="04130019" w:tentative="1">
+      <w:start w:val="1"/>
+      <w:numFmt w:val="lowerLetter"/>
+      <w:lvlText w:val="%5."/>
+      <w:lvlJc w:val="left"/>
+      <w:pPr>
+        <w:ind w:left="3600" w:hanging="360"/>
+      </w:pPr>
+    </w:lvl>
+    <w:lvl w:ilvl="5" w:tplc="0413001B" w:tentative="1">
+      <w:start w:val="1"/>
+      <w:numFmt w:val="lowerRoman"/>
+      <w:lvlText w:val="%6."/>
+      <w:lvlJc w:val="right"/>
+      <w:pPr>
+        <w:ind w:left="4320" w:hanging="180"/>
+      </w:pPr>
+    </w:lvl>
+    <w:lvl w:ilvl="6" w:tplc="0413000F" w:tentative="1">
+      <w:start w:val="1"/>
+      <w:numFmt w:val="decimal"/>
+      <w:lvlText w:val="%7."/>
+      <w:lvlJc w:val="left"/>
+      <w:pPr>
+        <w:ind w:left="5040" w:hanging="360"/>
+      </w:pPr>
+    </w:lvl>
+    <w:lvl w:ilvl="7" w:tplc="04130019" w:tentative="1">
+      <w:start w:val="1"/>
+      <w:numFmt w:val="lowerLetter"/>
+      <w:lvlText w:val="%8."/>
+      <w:lvlJc w:val="left"/>
+      <w:pPr>
+        <w:ind w:left="5760" w:hanging="360"/>
+      </w:pPr>
+    </w:lvl>
+    <w:lvl w:ilvl="8" w:tplc="0413001B" w:tentative="1">
+      <w:start w:val="1"/>
+      <w:numFmt w:val="lowerRoman"/>
+      <w:lvlText w:val="%9."/>
+      <w:lvlJc w:val="right"/>
+      <w:pPr>
+        <w:ind w:left="6480" w:hanging="180"/>
+      </w:pPr>
+    </w:lvl>
+  </w:abstractNum>
+  <w:num w:numId="1">
+    <w:abstractNumId w:val="0"/>
+  </w:num>
+</w:numbering>
 </file>
 
 <file path=word/styles.xml><?xml version="1.0" encoding="utf-8"?>
@@ -546,6 +796,27 @@
     <w:name w:val="Normal"/>
     <w:qFormat/>
   </w:style>
+  <w:style w:type="paragraph" w:styleId="Kop1">
+    <w:name w:val="heading 1"/>
+    <w:basedOn w:val="Standaard"/>
+    <w:next w:val="Standaard"/>
+    <w:link w:val="Kop1Char"/>
+    <w:uiPriority w:val="9"/>
+    <w:qFormat/>
+    <w:rsid w:val="004F699F"/>
+    <w:pPr>
+      <w:keepNext/>
+      <w:keepLines/>
+      <w:spacing w:before="240" w:after="0"/>
+      <w:outlineLvl w:val="0"/>
+    </w:pPr>
+    <w:rPr>
+      <w:rFonts w:asciiTheme="majorHAnsi" w:eastAsiaTheme="majorEastAsia" w:hAnsiTheme="majorHAnsi" w:cstheme="majorBidi"/>
+      <w:color w:val="2E74B5" w:themeColor="accent1" w:themeShade="BF"/>
+      <w:sz w:val="32"/>
+      <w:szCs w:val="32"/>
+    </w:rPr>
+  </w:style>
   <w:style w:type="character" w:default="1" w:styleId="Standaardalinea-lettertype">
     <w:name w:val="Default Paragraph Font"/>
     <w:uiPriority w:val="1"/>
@@ -572,6 +843,30 @@
     <w:uiPriority w:val="99"/>
     <w:semiHidden/>
     <w:unhideWhenUsed/>
+  </w:style>
+  <w:style w:type="paragraph" w:styleId="Lijstalinea">
+    <w:name w:val="List Paragraph"/>
+    <w:basedOn w:val="Standaard"/>
+    <w:uiPriority w:val="34"/>
+    <w:qFormat/>
+    <w:rsid w:val="004F699F"/>
+    <w:pPr>
+      <w:ind w:left="720"/>
+      <w:contextualSpacing/>
+    </w:pPr>
+  </w:style>
+  <w:style w:type="character" w:customStyle="1" w:styleId="Kop1Char">
+    <w:name w:val="Kop 1 Char"/>
+    <w:basedOn w:val="Standaardalinea-lettertype"/>
+    <w:link w:val="Kop1"/>
+    <w:uiPriority w:val="9"/>
+    <w:rsid w:val="004F699F"/>
+    <w:rPr>
+      <w:rFonts w:asciiTheme="majorHAnsi" w:eastAsiaTheme="majorEastAsia" w:hAnsiTheme="majorHAnsi" w:cstheme="majorBidi"/>
+      <w:color w:val="2E74B5" w:themeColor="accent1" w:themeShade="BF"/>
+      <w:sz w:val="32"/>
+      <w:szCs w:val="32"/>
+    </w:rPr>
   </w:style>
 </w:styles>
 </file>

</xml_diff>